<commit_message>
20200925 paper conclusion ideas
</commit_message>
<xml_diff>
--- a/paper/文章思路 - 修改版.docx
+++ b/paper/文章思路 - 修改版.docx
@@ -12567,6 +12567,52 @@
     </w:p>
     <w:p>
       <w:pPr>
+        <w:ind w:left="360" w:firstLine="420"/>
+        <w:rPr>
+          <w:lang w:val="el-GR"/>
+        </w:rPr>
+      </w:pPr>
+    </w:p>
+    <w:p>
+      <w:pPr>
+        <w:pStyle w:val="2"/>
+        <w:rPr>
+          <w:lang w:val="el-GR"/>
+        </w:rPr>
+      </w:pPr>
+      <w:r>
+        <w:rPr>
+          <w:rFonts w:hint="eastAsia"/>
+          <w:lang w:val="el-GR"/>
+        </w:rPr>
+        <w:t>計算</w:t>
+      </w:r>
+      <w:r>
+        <w:rPr>
+          <w:rFonts w:hint="eastAsia"/>
+          <w:lang w:val="el-GR" w:eastAsia="zh-CN"/>
+        </w:rPr>
+        <w:t>modle</w:t>
+      </w:r>
+      <w:r>
+        <w:rPr>
+          <w:rFonts w:hint="eastAsia"/>
+          <w:lang w:val="el-GR"/>
+        </w:rPr>
+        <w:t>驗證</w:t>
+      </w:r>
+    </w:p>
+    <w:p>
+      <w:pPr>
+        <w:ind w:left="360" w:firstLine="420"/>
+        <w:rPr>
+          <w:rFonts w:hint="eastAsia"/>
+          <w:lang w:val="el-GR"/>
+        </w:rPr>
+      </w:pPr>
+    </w:p>
+    <w:p>
+      <w:pPr>
         <w:pStyle w:val="1"/>
         <w:rPr>
           <w:lang w:eastAsia="zh-CN"/>
@@ -12614,10 +12660,221 @@
     </w:p>
     <w:p>
       <w:pPr>
-        <w:ind w:firstLine="420"/>
+        <w:pStyle w:val="a3"/>
+        <w:numPr>
+          <w:ilvl w:val="0"/>
+          <w:numId w:val="30"/>
+        </w:numPr>
+        <w:ind w:leftChars="0" w:firstLineChars="0"/>
+        <w:rPr>
+          <w:rFonts w:eastAsia="宋体" w:hint="eastAsia"/>
+        </w:rPr>
+      </w:pPr>
+      <w:r>
+        <w:rPr>
+          <w:rFonts w:ascii="宋体" w:eastAsia="宋体" w:hAnsi="宋体" w:hint="eastAsia"/>
+        </w:rPr>
+        <w:t>運動仿真證明</w:t>
+      </w:r>
+      <w:r>
+        <w:rPr>
+          <w:rFonts w:ascii="宋体" w:eastAsia="宋体" w:hAnsi="宋体" w:hint="eastAsia"/>
+        </w:rPr>
+        <w:t>公式的正確性，同時上下</w:t>
+      </w:r>
+      <w:r>
+        <w:rPr>
+          <w:rFonts w:ascii="宋体" w:eastAsia="宋体" w:hAnsi="宋体" w:hint="eastAsia"/>
+        </w:rPr>
+        <w:t>的彈性裝置可以分別獨立支撐整個機構也可以同時作用以支撐整個機構</w:t>
+      </w:r>
+    </w:p>
+    <w:p>
+      <w:pPr>
+        <w:pStyle w:val="a3"/>
+        <w:numPr>
+          <w:ilvl w:val="0"/>
+          <w:numId w:val="30"/>
+        </w:numPr>
+        <w:ind w:leftChars="0" w:firstLineChars="0"/>
         <w:rPr>
           <w:rFonts w:eastAsia="宋体"/>
-          <w:lang w:eastAsia="zh-CN"/>
+        </w:rPr>
+      </w:pPr>
+      <w:r>
+        <w:rPr>
+          <w:rFonts w:eastAsia="宋体" w:hint="eastAsia"/>
+        </w:rPr>
+        <w:t>彈性材料</w:t>
+      </w:r>
+      <w:r>
+        <w:rPr>
+          <w:rFonts w:eastAsia="宋体" w:hint="eastAsia"/>
+        </w:rPr>
+        <w:t>對裝置產生的總體</w:t>
+      </w:r>
+      <w:r>
+        <w:rPr>
+          <w:rFonts w:eastAsia="宋体" w:hint="eastAsia"/>
+        </w:rPr>
+        <w:t>扭矩只與其安裝時</w:t>
+      </w:r>
+      <w:r>
+        <w:rPr>
+          <w:rFonts w:eastAsia="宋体" w:hint="eastAsia"/>
+        </w:rPr>
+        <w:t>同一個平行四邊的</w:t>
+      </w:r>
+      <w:r>
+        <w:rPr>
+          <w:rFonts w:eastAsia="宋体" w:hint="eastAsia"/>
+        </w:rPr>
+        <w:t>上下連桿支點的距離差有關，而與其安裝的絕對位置無關，故可假設全部彈性材點都安裝在同一支點上</w:t>
+      </w:r>
+      <w:r>
+        <w:rPr>
+          <w:rFonts w:eastAsia="宋体" w:hint="eastAsia"/>
+        </w:rPr>
+        <w:t>。</w:t>
+      </w:r>
+    </w:p>
+    <w:p>
+      <w:pPr>
+        <w:pStyle w:val="a3"/>
+        <w:numPr>
+          <w:ilvl w:val="0"/>
+          <w:numId w:val="30"/>
+        </w:numPr>
+        <w:ind w:leftChars="0" w:firstLineChars="0"/>
+        <w:rPr>
+          <w:rFonts w:eastAsia="宋体"/>
+        </w:rPr>
+      </w:pPr>
+      <w:r>
+        <w:rPr>
+          <w:rFonts w:eastAsia="宋体" w:hint="eastAsia"/>
+        </w:rPr>
+        <w:t>計算出彈性材料比較優化的位置</w:t>
+      </w:r>
+      <w:r>
+        <w:rPr>
+          <w:rFonts w:eastAsia="宋体" w:hint="eastAsia"/>
+        </w:rPr>
+        <w:t>，盡量多的在</w:t>
+      </w:r>
+      <w:r>
+        <w:rPr>
+          <w:rFonts w:eastAsia="宋体" w:hint="eastAsia"/>
+        </w:rPr>
+        <w:t>升降的</w:t>
+      </w:r>
+      <w:r>
+        <w:rPr>
+          <w:rFonts w:eastAsia="宋体" w:hint="eastAsia"/>
+        </w:rPr>
+        <w:t>全</w:t>
+      </w:r>
+      <w:r>
+        <w:rPr>
+          <w:rFonts w:eastAsia="宋体" w:hint="eastAsia"/>
+        </w:rPr>
+        <w:t>行</w:t>
+      </w:r>
+      <w:r>
+        <w:rPr>
+          <w:rFonts w:eastAsia="宋体" w:hint="eastAsia"/>
+        </w:rPr>
+        <w:t>程</w:t>
+      </w:r>
+      <w:r>
+        <w:rPr>
+          <w:rFonts w:eastAsia="宋体" w:hint="eastAsia"/>
+        </w:rPr>
+        <w:t>減少</w:t>
+      </w:r>
+      <w:r>
+        <w:rPr>
+          <w:rFonts w:eastAsia="宋体" w:hint="eastAsia"/>
+        </w:rPr>
+        <w:t>重力矩</w:t>
+      </w:r>
+      <w:r>
+        <w:rPr>
+          <w:rFonts w:eastAsia="宋体" w:hint="eastAsia"/>
+        </w:rPr>
+        <w:t>的作用</w:t>
+      </w:r>
+    </w:p>
+    <w:p>
+      <w:pPr>
+        <w:pStyle w:val="a3"/>
+        <w:numPr>
+          <w:ilvl w:val="0"/>
+          <w:numId w:val="30"/>
+        </w:numPr>
+        <w:ind w:leftChars="0" w:firstLineChars="0"/>
+        <w:rPr>
+          <w:rFonts w:eastAsia="宋体"/>
+        </w:rPr>
+      </w:pPr>
+      <w:r>
+        <w:rPr>
+          <w:rFonts w:eastAsia="宋体" w:hint="eastAsia"/>
+        </w:rPr>
+        <w:t>每條桿的重心偏移對整個力矩的影響</w:t>
+      </w:r>
+      <w:r>
+        <w:rPr>
+          <w:rFonts w:eastAsia="宋体" w:hint="eastAsia"/>
+        </w:rPr>
+        <w:t>。</w:t>
+      </w:r>
+    </w:p>
+    <w:p>
+      <w:pPr>
+        <w:pStyle w:val="a3"/>
+        <w:numPr>
+          <w:ilvl w:val="0"/>
+          <w:numId w:val="30"/>
+        </w:numPr>
+        <w:ind w:leftChars="0" w:firstLineChars="0"/>
+        <w:rPr>
+          <w:rFonts w:eastAsia="宋体"/>
+        </w:rPr>
+      </w:pPr>
+      <w:r>
+        <w:rPr>
+          <w:rFonts w:ascii="宋体" w:eastAsia="宋体" w:hAnsi="宋体" w:hint="eastAsia"/>
+        </w:rPr>
+        <w:lastRenderedPageBreak/>
+        <w:t>重心偏離的時候</w:t>
+      </w:r>
+      <w:r>
+        <w:rPr>
+          <w:rFonts w:ascii="宋体" w:eastAsia="宋体" w:hAnsi="宋体" w:hint="eastAsia"/>
+        </w:rPr>
+        <w:t>，重力矩的變化</w:t>
+      </w:r>
+      <w:r>
+        <w:rPr>
+          <w:rFonts w:ascii="宋体" w:eastAsia="宋体" w:hAnsi="宋体" w:hint="eastAsia"/>
+        </w:rPr>
+        <w:t>。</w:t>
+      </w:r>
+    </w:p>
+    <w:p>
+      <w:pPr>
+        <w:ind w:firstLineChars="0"/>
+        <w:rPr>
+          <w:rFonts w:hint="eastAsia"/>
+        </w:rPr>
+      </w:pPr>
+    </w:p>
+    <w:p>
+      <w:pPr>
+        <w:ind w:firstLineChars="0"/>
+        <w:rPr>
+          <w:rFonts w:hint="eastAsia"/>
         </w:rPr>
       </w:pPr>
     </w:p>
@@ -14742,6 +14999,95 @@
     </w:lvl>
   </w:abstractNum>
   <w:abstractNum w:abstractNumId="18" w15:restartNumberingAfterBreak="0">
+    <w:nsid w:val="6DFC334E"/>
+    <w:multiLevelType w:val="hybridMultilevel"/>
+    <w:tmpl w:val="1840C858"/>
+    <w:lvl w:ilvl="0" w:tplc="951A78BA">
+      <w:start w:val="1"/>
+      <w:numFmt w:val="decimal"/>
+      <w:lvlText w:val="%1."/>
+      <w:lvlJc w:val="left"/>
+      <w:pPr>
+        <w:ind w:left="559" w:hanging="360"/>
+      </w:pPr>
+      <w:rPr>
+        <w:rFonts w:hint="default"/>
+      </w:rPr>
+    </w:lvl>
+    <w:lvl w:ilvl="1" w:tplc="04090019" w:tentative="1">
+      <w:start w:val="1"/>
+      <w:numFmt w:val="lowerLetter"/>
+      <w:lvlText w:val="%2)"/>
+      <w:lvlJc w:val="left"/>
+      <w:pPr>
+        <w:ind w:left="1039" w:hanging="420"/>
+      </w:pPr>
+    </w:lvl>
+    <w:lvl w:ilvl="2" w:tplc="0409001B" w:tentative="1">
+      <w:start w:val="1"/>
+      <w:numFmt w:val="lowerRoman"/>
+      <w:lvlText w:val="%3."/>
+      <w:lvlJc w:val="right"/>
+      <w:pPr>
+        <w:ind w:left="1459" w:hanging="420"/>
+      </w:pPr>
+    </w:lvl>
+    <w:lvl w:ilvl="3" w:tplc="0409000F" w:tentative="1">
+      <w:start w:val="1"/>
+      <w:numFmt w:val="decimal"/>
+      <w:lvlText w:val="%4."/>
+      <w:lvlJc w:val="left"/>
+      <w:pPr>
+        <w:ind w:left="1879" w:hanging="420"/>
+      </w:pPr>
+    </w:lvl>
+    <w:lvl w:ilvl="4" w:tplc="04090019" w:tentative="1">
+      <w:start w:val="1"/>
+      <w:numFmt w:val="lowerLetter"/>
+      <w:lvlText w:val="%5)"/>
+      <w:lvlJc w:val="left"/>
+      <w:pPr>
+        <w:ind w:left="2299" w:hanging="420"/>
+      </w:pPr>
+    </w:lvl>
+    <w:lvl w:ilvl="5" w:tplc="0409001B" w:tentative="1">
+      <w:start w:val="1"/>
+      <w:numFmt w:val="lowerRoman"/>
+      <w:lvlText w:val="%6."/>
+      <w:lvlJc w:val="right"/>
+      <w:pPr>
+        <w:ind w:left="2719" w:hanging="420"/>
+      </w:pPr>
+    </w:lvl>
+    <w:lvl w:ilvl="6" w:tplc="0409000F" w:tentative="1">
+      <w:start w:val="1"/>
+      <w:numFmt w:val="decimal"/>
+      <w:lvlText w:val="%7."/>
+      <w:lvlJc w:val="left"/>
+      <w:pPr>
+        <w:ind w:left="3139" w:hanging="420"/>
+      </w:pPr>
+    </w:lvl>
+    <w:lvl w:ilvl="7" w:tplc="04090019" w:tentative="1">
+      <w:start w:val="1"/>
+      <w:numFmt w:val="lowerLetter"/>
+      <w:lvlText w:val="%8)"/>
+      <w:lvlJc w:val="left"/>
+      <w:pPr>
+        <w:ind w:left="3559" w:hanging="420"/>
+      </w:pPr>
+    </w:lvl>
+    <w:lvl w:ilvl="8" w:tplc="0409001B" w:tentative="1">
+      <w:start w:val="1"/>
+      <w:numFmt w:val="lowerRoman"/>
+      <w:lvlText w:val="%9."/>
+      <w:lvlJc w:val="right"/>
+      <w:pPr>
+        <w:ind w:left="3979" w:hanging="420"/>
+      </w:pPr>
+    </w:lvl>
+  </w:abstractNum>
+  <w:abstractNum w:abstractNumId="19" w15:restartNumberingAfterBreak="0">
     <w:nsid w:val="72340677"/>
     <w:multiLevelType w:val="multilevel"/>
     <w:tmpl w:val="0809001F"/>
@@ -14827,7 +15173,7 @@
       </w:pPr>
     </w:lvl>
   </w:abstractNum>
-  <w:abstractNum w:abstractNumId="19" w15:restartNumberingAfterBreak="0">
+  <w:abstractNum w:abstractNumId="20" w15:restartNumberingAfterBreak="0">
     <w:nsid w:val="7C272786"/>
     <w:multiLevelType w:val="multilevel"/>
     <w:tmpl w:val="57326B82"/>
@@ -14940,7 +15286,7 @@
       </w:rPr>
     </w:lvl>
   </w:abstractNum>
-  <w:abstractNum w:abstractNumId="20" w15:restartNumberingAfterBreak="0">
+  <w:abstractNum w:abstractNumId="21" w15:restartNumberingAfterBreak="0">
     <w:nsid w:val="7C8D1340"/>
     <w:multiLevelType w:val="hybridMultilevel"/>
     <w:tmpl w:val="F312C1BC"/>
@@ -15036,16 +15382,16 @@
     <w:abstractNumId w:val="10"/>
   </w:num>
   <w:num w:numId="3">
-    <w:abstractNumId w:val="19"/>
+    <w:abstractNumId w:val="20"/>
   </w:num>
   <w:num w:numId="4">
     <w:abstractNumId w:val="7"/>
   </w:num>
   <w:num w:numId="5">
-    <w:abstractNumId w:val="20"/>
+    <w:abstractNumId w:val="21"/>
   </w:num>
   <w:num w:numId="6">
-    <w:abstractNumId w:val="20"/>
+    <w:abstractNumId w:val="21"/>
     <w:lvlOverride w:ilvl="0">
       <w:startOverride w:val="1"/>
     </w:lvlOverride>
@@ -15135,7 +15481,7 @@
     <w:abstractNumId w:val="6"/>
   </w:num>
   <w:num w:numId="26">
-    <w:abstractNumId w:val="18"/>
+    <w:abstractNumId w:val="19"/>
   </w:num>
   <w:num w:numId="27">
     <w:abstractNumId w:val="15"/>
@@ -15226,6 +15572,9 @@
     <w:lvlOverride w:ilvl="8">
       <w:startOverride w:val="1"/>
     </w:lvlOverride>
+  </w:num>
+  <w:num w:numId="30">
+    <w:abstractNumId w:val="18"/>
   </w:num>
 </w:numbering>
 </file>

</xml_diff>